<commit_message>
Changes from GöranÖ reg Svevac: removed County attribute, changed name of sexEnum to genderEnum
</commit_message>
<xml_diff>
--- a/ServiceInteractions/riv/clinicalprocess/activityprescription/actoutcome/trunk/docs/Tjänstekontraktsbeskrivning riv_clinicalprocess_activityprescription_actoutcome.docx
+++ b/ServiceInteractions/riv/clinicalprocess/activityprescription/actoutcome/trunk/docs/Tjänstekontraktsbeskrivning riv_clinicalprocess_activityprescription_actoutcome.docx
@@ -195,15 +195,29 @@
           <w:sz w:val="44"/>
         </w:rPr>
       </w:pPr>
-      <w:fldSimple w:instr=" SUBJECT  \* MERGEFORMAT ">
-        <w:r>
-          <w:rPr>
-            <w:rFonts w:ascii="Arial" w:hAnsi="Arial"/>
-            <w:sz w:val="44"/>
-          </w:rPr>
-          <w:t>Tjänstekontraktsbeskrivning</w:t>
-        </w:r>
-      </w:fldSimple>
+      <w:r>
+        <w:fldChar w:fldCharType="begin"/>
+      </w:r>
+      <w:r>
+        <w:instrText xml:space="preserve"> SUBJECT  \* MERGEFORMAT </w:instrText>
+      </w:r>
+      <w:r>
+        <w:fldChar w:fldCharType="separate"/>
+      </w:r>
+      <w:r>
+        <w:rPr>
+          <w:rFonts w:ascii="Arial" w:hAnsi="Arial"/>
+          <w:sz w:val="44"/>
+        </w:rPr>
+        <w:t>Tjänstekontraktsbeskrivning</w:t>
+      </w:r>
+      <w:r>
+        <w:rPr>
+          <w:rFonts w:ascii="Arial" w:hAnsi="Arial"/>
+          <w:sz w:val="44"/>
+        </w:rPr>
+        <w:fldChar w:fldCharType="end"/>
+      </w:r>
     </w:p>
     <w:p>
       <w:pPr>
@@ -5195,10 +5209,10 @@
                         </a:ln>
                         <a:extLst>
                           <a:ext uri="{FAA26D3D-D897-4be2-8F04-BA451C77F1D7}">
-                            <ma14:placeholderFlag xmlns="" xmlns:ma14="http://schemas.microsoft.com/office/mac/drawingml/2011/main" xmlns:w="http://schemas.openxmlformats.org/wordprocessingml/2006/main" xmlns:w10="urn:schemas-microsoft-com:office:word" xmlns:v="urn:schemas-microsoft-com:vml" xmlns:o="urn:schemas-microsoft-com:office:office"/>
+                            <ma14:placeholderFlag xmlns:o="urn:schemas-microsoft-com:office:office" xmlns:v="urn:schemas-microsoft-com:vml" xmlns:w10="urn:schemas-microsoft-com:office:word" xmlns:w="http://schemas.openxmlformats.org/wordprocessingml/2006/main" xmlns:ma14="http://schemas.microsoft.com/office/mac/drawingml/2011/main" xmlns=""/>
                           </a:ext>
                           <a:ext uri="{C572A759-6A51-4108-AA02-DFA0A04FC94B}">
-                            <ma14:wrappingTextBoxFlag xmlns="" xmlns:ma14="http://schemas.microsoft.com/office/mac/drawingml/2011/main" xmlns:w="http://schemas.openxmlformats.org/wordprocessingml/2006/main" xmlns:w10="urn:schemas-microsoft-com:office:word" xmlns:v="urn:schemas-microsoft-com:vml" xmlns:o="urn:schemas-microsoft-com:office:office"/>
+                            <ma14:wrappingTextBoxFlag xmlns:o="urn:schemas-microsoft-com:office:office" xmlns:v="urn:schemas-microsoft-com:vml" xmlns:w10="urn:schemas-microsoft-com:office:word" xmlns:w="http://schemas.openxmlformats.org/wordprocessingml/2006/main" xmlns:ma14="http://schemas.microsoft.com/office/mac/drawingml/2011/main" xmlns=""/>
                           </a:ext>
                         </a:extLst>
                       </wps:spPr>
@@ -28471,6 +28485,7 @@
               <w:spacing w:line="229" w:lineRule="exact"/>
               <w:ind w:left="102"/>
               <w:rPr>
+                <w:strike/>
                 <w:sz w:val="20"/>
                 <w:szCs w:val="20"/>
               </w:rPr>
@@ -28479,6 +28494,7 @@
             <w:proofErr w:type="gramStart"/>
             <w:r>
               <w:rPr>
+                <w:strike/>
                 <w:sz w:val="20"/>
                 <w:szCs w:val="20"/>
               </w:rPr>
@@ -28487,6 +28503,7 @@
             <w:proofErr w:type="gramEnd"/>
             <w:r>
               <w:rPr>
+                <w:strike/>
                 <w:sz w:val="20"/>
                 <w:szCs w:val="20"/>
               </w:rPr>
@@ -28495,6 +28512,7 @@
             <w:proofErr w:type="spellStart"/>
             <w:r>
               <w:rPr>
+                <w:strike/>
                 <w:sz w:val="20"/>
                 <w:szCs w:val="20"/>
               </w:rPr>
@@ -28502,6 +28520,7 @@
             </w:r>
             <w:r>
               <w:rPr>
+                <w:strike/>
                 <w:sz w:val="20"/>
                 <w:szCs w:val="20"/>
               </w:rPr>
@@ -28514,6 +28533,7 @@
                 <w:rStyle w:val="Kommentarsreferens"/>
                 <w:rFonts w:ascii="Arial" w:eastAsia="ヒラギノ角ゴ Pro W3" w:hAnsi="Arial"/>
                 <w:i/>
+                <w:strike/>
                 <w:color w:val="000000"/>
                 <w:lang w:val="en-GB" w:eastAsia="en-US"/>
               </w:rPr>
@@ -28536,12 +28556,14 @@
               <w:spacing w:line="229" w:lineRule="exact"/>
               <w:ind w:left="102"/>
               <w:rPr>
-                <w:sz w:val="20"/>
-                <w:szCs w:val="20"/>
-              </w:rPr>
-            </w:pPr>
-            <w:r>
-              <w:rPr>
+                <w:strike/>
+                <w:sz w:val="20"/>
+                <w:szCs w:val="20"/>
+              </w:rPr>
+            </w:pPr>
+            <w:r>
+              <w:rPr>
+                <w:strike/>
                 <w:spacing w:val="-1"/>
                 <w:sz w:val="20"/>
                 <w:szCs w:val="20"/>
@@ -28565,13 +28587,15 @@
               <w:spacing w:line="226" w:lineRule="exact"/>
               <w:ind w:left="102"/>
               <w:rPr>
-                <w:spacing w:val="-1"/>
-                <w:sz w:val="20"/>
-                <w:szCs w:val="20"/>
-              </w:rPr>
-            </w:pPr>
-            <w:r>
-              <w:rPr>
+                <w:strike/>
+                <w:spacing w:val="-1"/>
+                <w:sz w:val="20"/>
+                <w:szCs w:val="20"/>
+              </w:rPr>
+            </w:pPr>
+            <w:r>
+              <w:rPr>
+                <w:strike/>
                 <w:spacing w:val="-1"/>
                 <w:sz w:val="20"/>
                 <w:szCs w:val="20"/>
@@ -28595,22 +28619,25 @@
               <w:spacing w:line="226" w:lineRule="exact"/>
               <w:ind w:left="102"/>
               <w:rPr>
-                <w:spacing w:val="-1"/>
-                <w:sz w:val="20"/>
-                <w:szCs w:val="20"/>
-              </w:rPr>
-            </w:pPr>
-            <w:r>
-              <w:rPr>
+                <w:strike/>
+                <w:spacing w:val="-1"/>
+                <w:sz w:val="20"/>
+                <w:szCs w:val="20"/>
+              </w:rPr>
+            </w:pPr>
+            <w:r>
+              <w:rPr>
+                <w:strike/>
                 <w:spacing w:val="-1"/>
                 <w:sz w:val="20"/>
                 <w:szCs w:val="20"/>
                 <w:lang w:val="en-US"/>
               </w:rPr>
-              <w:t>1</w:t>
-            </w:r>
-            <w:r>
-              <w:rPr>
+              <w:t>0</w:t>
+            </w:r>
+            <w:r>
+              <w:rPr>
+                <w:strike/>
                 <w:spacing w:val="-1"/>
                 <w:sz w:val="20"/>
                 <w:szCs w:val="20"/>
@@ -28645,7 +28672,7 @@
                 <w:szCs w:val="20"/>
               </w:rPr>
             </w:pPr>
-            <w:commentRangeStart w:id="85"/>
+            <w:commentRangeStart w:id="86"/>
             <w:proofErr w:type="gramStart"/>
             <w:r>
               <w:rPr>
@@ -28677,7 +28704,7 @@
               </w:rPr>
               <w:t>patientPostalCode</w:t>
             </w:r>
-            <w:commentRangeEnd w:id="85"/>
+            <w:commentRangeEnd w:id="86"/>
             <w:proofErr w:type="spellEnd"/>
             <w:r>
               <w:rPr>
@@ -28687,7 +28714,7 @@
                 <w:color w:val="000000"/>
                 <w:lang w:val="en-GB" w:eastAsia="en-US"/>
               </w:rPr>
-              <w:commentReference w:id="85"/>
+              <w:commentReference w:id="86"/>
             </w:r>
           </w:p>
         </w:tc>
@@ -28843,7 +28870,7 @@
                 <w:szCs w:val="20"/>
               </w:rPr>
             </w:pPr>
-            <w:commentRangeStart w:id="86"/>
+            <w:commentRangeStart w:id="87"/>
             <w:proofErr w:type="gramStart"/>
             <w:r>
               <w:rPr>
@@ -28871,7 +28898,7 @@
               </w:rPr>
               <w:t>patientBirthDate</w:t>
             </w:r>
-            <w:commentRangeEnd w:id="86"/>
+            <w:commentRangeEnd w:id="87"/>
             <w:proofErr w:type="spellEnd"/>
             <w:r>
               <w:rPr>
@@ -28882,7 +28909,7 @@
                 <w:color w:val="000000"/>
                 <w:lang w:val="en-GB" w:eastAsia="en-US"/>
               </w:rPr>
-              <w:commentReference w:id="86"/>
+              <w:commentReference w:id="87"/>
             </w:r>
           </w:p>
         </w:tc>
@@ -29028,7 +29055,7 @@
                 <w:szCs w:val="20"/>
               </w:rPr>
             </w:pPr>
-            <w:commentRangeStart w:id="87"/>
+            <w:commentRangeStart w:id="88"/>
             <w:proofErr w:type="gramStart"/>
             <w:r>
               <w:rPr>
@@ -29053,7 +29080,7 @@
               </w:rPr>
               <w:t>patientGender</w:t>
             </w:r>
-            <w:commentRangeEnd w:id="87"/>
+            <w:commentRangeEnd w:id="88"/>
             <w:proofErr w:type="spellEnd"/>
             <w:r>
               <w:rPr>
@@ -29063,7 +29090,7 @@
                 <w:color w:val="000000"/>
                 <w:lang w:val="en-GB" w:eastAsia="en-US"/>
               </w:rPr>
-              <w:commentReference w:id="87"/>
+              <w:commentReference w:id="88"/>
             </w:r>
           </w:p>
         </w:tc>
@@ -29092,7 +29119,14 @@
                 <w:sz w:val="20"/>
                 <w:szCs w:val="20"/>
               </w:rPr>
-              <w:t>SexCodeEnum</w:t>
+              <w:t>Gender</w:t>
+            </w:r>
+            <w:r>
+              <w:rPr>
+                <w:sz w:val="20"/>
+                <w:szCs w:val="20"/>
+              </w:rPr>
+              <w:t>CodeEnum</w:t>
             </w:r>
             <w:proofErr w:type="spellEnd"/>
           </w:p>
@@ -31519,7 +31553,7 @@
                 <w:szCs w:val="20"/>
               </w:rPr>
             </w:pPr>
-            <w:commentRangeStart w:id="88"/>
+            <w:commentRangeStart w:id="89"/>
             <w:r>
               <w:rPr>
                 <w:spacing w:val="-1"/>
@@ -31564,7 +31598,7 @@
               </w:rPr>
               <w:t>.</w:t>
             </w:r>
-            <w:commentRangeEnd w:id="88"/>
+            <w:commentRangeEnd w:id="89"/>
             <w:r>
               <w:rPr>
                 <w:rStyle w:val="Kommentarsreferens"/>
@@ -31573,7 +31607,7 @@
                 <w:color w:val="000000"/>
                 <w:lang w:val="en-GB" w:eastAsia="en-US"/>
               </w:rPr>
-              <w:commentReference w:id="88"/>
+              <w:commentReference w:id="89"/>
             </w:r>
             <w:r>
               <w:rPr>
@@ -31816,7 +31850,7 @@
                 <w:szCs w:val="20"/>
               </w:rPr>
             </w:pPr>
-            <w:commentRangeStart w:id="89"/>
+            <w:commentRangeStart w:id="90"/>
             <w:proofErr w:type="gramStart"/>
             <w:r>
               <w:rPr>
@@ -31841,7 +31875,7 @@
               </w:rPr>
               <w:t>prescriberUnitHSAid</w:t>
             </w:r>
-            <w:commentRangeEnd w:id="89"/>
+            <w:commentRangeEnd w:id="90"/>
             <w:proofErr w:type="spellEnd"/>
             <w:r>
               <w:rPr>
@@ -31851,7 +31885,7 @@
                 <w:color w:val="000000"/>
                 <w:lang w:val="en-GB" w:eastAsia="en-US"/>
               </w:rPr>
-              <w:commentReference w:id="89"/>
+              <w:commentReference w:id="90"/>
             </w:r>
           </w:p>
         </w:tc>
@@ -37012,7 +37046,7 @@
                 <w:szCs w:val="20"/>
               </w:rPr>
             </w:pPr>
-            <w:commentRangeStart w:id="90"/>
+            <w:commentRangeStart w:id="91"/>
             <w:proofErr w:type="gramStart"/>
             <w:r>
               <w:rPr>
@@ -37037,7 +37071,7 @@
               </w:rPr>
               <w:t>deleted</w:t>
             </w:r>
-            <w:commentRangeEnd w:id="90"/>
+            <w:commentRangeEnd w:id="91"/>
             <w:proofErr w:type="spellEnd"/>
             <w:r>
               <w:rPr>
@@ -37047,7 +37081,7 @@
                 <w:color w:val="000000"/>
                 <w:lang w:val="en-GB" w:eastAsia="en-US"/>
               </w:rPr>
-              <w:commentReference w:id="90"/>
+              <w:commentReference w:id="91"/>
             </w:r>
           </w:p>
         </w:tc>
@@ -38171,7 +38205,7 @@
                 <w:szCs w:val="20"/>
               </w:rPr>
             </w:pPr>
-            <w:commentRangeStart w:id="91"/>
+            <w:commentRangeStart w:id="92"/>
             <w:proofErr w:type="gramStart"/>
             <w:r>
               <w:rPr>
@@ -38207,7 +38241,7 @@
               </w:rPr>
               <w:t>Type</w:t>
             </w:r>
-            <w:commentRangeEnd w:id="91"/>
+            <w:commentRangeEnd w:id="92"/>
             <w:proofErr w:type="spellEnd"/>
             <w:r>
               <w:rPr>
@@ -38217,7 +38251,7 @@
                 <w:color w:val="000000"/>
                 <w:lang w:val="en-GB" w:eastAsia="en-US"/>
               </w:rPr>
-              <w:commentReference w:id="91"/>
+              <w:commentReference w:id="92"/>
             </w:r>
           </w:p>
         </w:tc>
@@ -43428,9 +43462,11 @@
         </w:rPr>
         <w:t>…</w:t>
       </w:r>
+      <w:bookmarkStart w:id="85" w:name="_GoBack"/>
+      <w:bookmarkEnd w:id="85"/>
     </w:p>
   </w:comment>
-  <w:comment w:id="85" w:author="Marcus Claus" w:date="2013-05-20T15:21:00Z" w:initials="MC">
+  <w:comment w:id="86" w:author="Marcus Claus" w:date="2013-05-20T15:21:00Z" w:initials="MC">
     <w:p>
       <w:pPr>
         <w:pStyle w:val="Kommentarer"/>
@@ -43530,7 +43566,7 @@
       </w:r>
     </w:p>
   </w:comment>
-  <w:comment w:id="86" w:author="Marcus Claus" w:date="2013-05-20T15:22:00Z" w:initials="MC">
+  <w:comment w:id="87" w:author="Marcus Claus" w:date="2013-05-20T15:22:00Z" w:initials="MC">
     <w:p>
       <w:pPr>
         <w:pStyle w:val="Kommentarer"/>
@@ -43626,7 +43662,7 @@
       </w:r>
     </w:p>
   </w:comment>
-  <w:comment w:id="87" w:author="Marcus Claus" w:date="2013-05-20T15:25:00Z" w:initials="MC">
+  <w:comment w:id="88" w:author="Marcus Claus" w:date="2013-05-20T15:25:00Z" w:initials="MC">
     <w:p>
       <w:pPr>
         <w:pStyle w:val="Kommentarer"/>
@@ -43698,7 +43734,7 @@
       </w:r>
     </w:p>
   </w:comment>
-  <w:comment w:id="88" w:author="Marcus Claus" w:date="2013-05-20T15:26:00Z" w:initials="MC">
+  <w:comment w:id="89" w:author="Marcus Claus" w:date="2013-05-20T15:26:00Z" w:initials="MC">
     <w:p>
       <w:pPr>
         <w:pStyle w:val="Kommentarer"/>
@@ -43840,7 +43876,7 @@
       </w:pPr>
     </w:p>
   </w:comment>
-  <w:comment w:id="89" w:author="Marcus Claus" w:date="2013-05-20T16:19:00Z" w:initials="MC">
+  <w:comment w:id="90" w:author="Marcus Claus" w:date="2013-05-20T16:19:00Z" w:initials="MC">
     <w:p>
       <w:pPr>
         <w:pStyle w:val="Kommentarer"/>
@@ -44036,7 +44072,7 @@
       </w:r>
     </w:p>
   </w:comment>
-  <w:comment w:id="90" w:author="Marcus Claus" w:date="2013-05-20T15:34:00Z" w:initials="MC">
+  <w:comment w:id="91" w:author="Marcus Claus" w:date="2013-05-20T15:34:00Z" w:initials="MC">
     <w:p>
       <w:pPr>
         <w:pStyle w:val="Kommentarer"/>
@@ -44144,7 +44180,7 @@
       </w:pPr>
     </w:p>
   </w:comment>
-  <w:comment w:id="91" w:author="Marcus Claus" w:date="2013-05-20T16:22:00Z" w:initials="MC">
+  <w:comment w:id="92" w:author="Marcus Claus" w:date="2013-05-20T16:22:00Z" w:initials="MC">
     <w:p>
       <w:pPr>
         <w:pStyle w:val="Kommentarer"/>
@@ -44266,15 +44302,7 @@
         <w:rPr>
           <w:lang w:val="sv-SE"/>
         </w:rPr>
-        <w:t>. Finns det ngt robust i nuläget?</w:t>
-      </w:r>
-      <w:bookmarkStart w:id="92" w:name="_GoBack"/>
-      <w:bookmarkEnd w:id="92"/>
-      <w:r>
-        <w:rPr>
-          <w:lang w:val="sv-SE"/>
-        </w:rPr>
-        <w:t xml:space="preserve"> eller måste vi köra på för att komma vidare med </w:t>
+        <w:t xml:space="preserve">. Finns det ngt robust i nuläget? eller måste vi köra på för att komma vidare med </w:t>
       </w:r>
       <w:proofErr w:type="spellStart"/>
       <w:r>
@@ -45217,7 +45245,7 @@
             <w:rPr>
               <w:noProof/>
             </w:rPr>
-            <w:t>3</w:t>
+            <w:t>2</w:t>
           </w:r>
           <w:r>
             <w:rPr>
@@ -46120,7 +46148,7 @@
             <w:rPr>
               <w:noProof/>
             </w:rPr>
-            <w:t>31</w:t>
+            <w:t>27</w:t>
           </w:r>
           <w:r>
             <w:rPr>
@@ -50048,7 +50076,7 @@
 </file>
 
 <file path=customXml/itemProps1.xml><?xml version="1.0" encoding="utf-8"?>
-<ds:datastoreItem xmlns:ds="http://schemas.openxmlformats.org/officeDocument/2006/customXml" ds:itemID="{5C2E0DD0-E5AC-46F3-A17C-B0D8432819D0}">
+<ds:datastoreItem xmlns:ds="http://schemas.openxmlformats.org/officeDocument/2006/customXml" ds:itemID="{F419F590-F88E-4AA5-9D73-692B5A4DB17C}">
   <ds:schemaRefs>
     <ds:schemaRef ds:uri="http://schemas.openxmlformats.org/officeDocument/2006/bibliography"/>
   </ds:schemaRefs>

</xml_diff>